<commit_message>
01. Basic Stack Operations create
</commit_message>
<xml_diff>
--- a/04 - Exercise - Stacks And Queues/01-CSharp-Advanced-Stacks-and-Queues-Lab.docx
+++ b/04 - Exercise - Stacks And Queues/01-CSharp-Advanced-Stacks-and-Queues-Lab.docx
@@ -71,17 +71,41 @@
         <w:t xml:space="preserve"> your solutions in</w:t>
       </w:r>
       <w:r>
-        <w:t xml:space="preserve"> SoftUni Judge</w:t>
+        <w:t xml:space="preserve"> </w:t>
+      </w:r>
+      <w:proofErr w:type="spellStart"/>
+      <w:r>
+        <w:t>SoftUni</w:t>
+      </w:r>
+      <w:proofErr w:type="spellEnd"/>
+      <w:r>
+        <w:t xml:space="preserve"> Judge</w:t>
       </w:r>
       <w:r>
         <w:t xml:space="preserve">: </w:t>
+      </w:r>
+      <w:r>
+        <w:t>s</w:t>
       </w:r>
       <w:hyperlink r:id="rId9" w:history="1">
         <w:r>
           <w:rPr>
             <w:rStyle w:val="Hyperlink"/>
           </w:rPr>
-          <w:t>https://judge.softuni.org/Contests/1445/Stacks-and-Queues-Lab</w:t>
+          <w:t>https://judge.s</w:t>
+        </w:r>
+        <w:r>
+          <w:rPr>
+            <w:rStyle w:val="Hyperlink"/>
+            <w:lang w:val="bg-BG"/>
+          </w:rPr>
+          <w:t>с</w:t>
+        </w:r>
+        <w:r>
+          <w:rPr>
+            <w:rStyle w:val="Hyperlink"/>
+          </w:rPr>
+          <w:t>oftuni.org/Contests/1445/Stacks-and-Queues-Lab</w:t>
         </w:r>
       </w:hyperlink>
       <w:r>
@@ -166,8 +190,16 @@
         <w:rPr>
           <w:b/>
         </w:rPr>
-        <w:t xml:space="preserve"> input string</w:t>
-      </w:r>
+        <w:t xml:space="preserve"> input </w:t>
+      </w:r>
+      <w:proofErr w:type="gramStart"/>
+      <w:r>
+        <w:rPr>
+          <w:b/>
+        </w:rPr>
+        <w:t>string</w:t>
+      </w:r>
+      <w:proofErr w:type="gramEnd"/>
     </w:p>
     <w:p>
       <w:pPr>
@@ -225,9 +257,11 @@
       <w:r>
         <w:t xml:space="preserve">the result back at the </w:t>
       </w:r>
+      <w:proofErr w:type="gramStart"/>
       <w:r>
         <w:t>console</w:t>
       </w:r>
+      <w:proofErr w:type="gramEnd"/>
     </w:p>
     <w:p>
       <w:pPr>
@@ -693,8 +727,16 @@
         <w:rPr>
           <w:bCs/>
         </w:rPr>
-        <w:t>: pushes two numbers into the stack</w:t>
-      </w:r>
+        <w:t xml:space="preserve">: pushes two numbers into the </w:t>
+      </w:r>
+      <w:proofErr w:type="gramStart"/>
+      <w:r>
+        <w:rPr>
+          <w:bCs/>
+        </w:rPr>
+        <w:t>stack</w:t>
+      </w:r>
+      <w:proofErr w:type="gramEnd"/>
     </w:p>
     <w:p>
       <w:pPr>
@@ -988,6 +1030,7 @@
       <w:r>
         <w:t xml:space="preserve"> is "</w:t>
       </w:r>
+      <w:proofErr w:type="gramStart"/>
       <w:r>
         <w:rPr>
           <w:rFonts w:ascii="Consolas" w:hAnsi="Consolas"/>
@@ -995,6 +1038,7 @@
         </w:rPr>
         <w:t>add</w:t>
       </w:r>
+      <w:proofErr w:type="gramEnd"/>
       <w:r>
         <w:t xml:space="preserve">", you will </w:t>
       </w:r>
@@ -1079,6 +1123,7 @@
       <w:r>
         <w:t xml:space="preserve"> is "</w:t>
       </w:r>
+      <w:proofErr w:type="gramStart"/>
       <w:r>
         <w:rPr>
           <w:rFonts w:ascii="Consolas" w:hAnsi="Consolas"/>
@@ -1086,6 +1131,7 @@
         </w:rPr>
         <w:t>remove</w:t>
       </w:r>
+      <w:proofErr w:type="gramEnd"/>
       <w:r>
         <w:t xml:space="preserve">", you will </w:t>
       </w:r>
@@ -1215,6 +1261,7 @@
       <w:r>
         <w:t>” and “</w:t>
       </w:r>
+      <w:proofErr w:type="spellStart"/>
       <w:r>
         <w:rPr>
           <w:b/>
@@ -1222,6 +1269,7 @@
         </w:rPr>
         <w:t>aDD</w:t>
       </w:r>
+      <w:proofErr w:type="spellEnd"/>
       <w:r>
         <w:t>” are the same command.</w:t>
       </w:r>
@@ -1470,8 +1518,16 @@
               <w:rPr>
                 <w:bCs/>
               </w:rPr>
-              <w:t>5 6</w:t>
-            </w:r>
+              <w:t xml:space="preserve">5 </w:t>
+            </w:r>
+            <w:proofErr w:type="gramStart"/>
+            <w:r>
+              <w:rPr>
+                <w:bCs/>
+              </w:rPr>
+              <w:t>6</w:t>
+            </w:r>
+            <w:proofErr w:type="gramEnd"/>
           </w:p>
           <w:p>
             <w:pPr>
@@ -1625,8 +1681,16 @@
               <w:rPr>
                 <w:bCs/>
               </w:rPr>
-              <w:t>add 19 32</w:t>
-            </w:r>
+              <w:t xml:space="preserve">add 19 </w:t>
+            </w:r>
+            <w:proofErr w:type="gramStart"/>
+            <w:r>
+              <w:rPr>
+                <w:bCs/>
+              </w:rPr>
+              <w:t>32</w:t>
+            </w:r>
+            <w:proofErr w:type="gramEnd"/>
           </w:p>
           <w:p>
             <w:pPr>
@@ -1655,8 +1719,16 @@
               <w:rPr>
                 <w:bCs/>
               </w:rPr>
-              <w:t>add 89 22</w:t>
-            </w:r>
+              <w:t xml:space="preserve">add 89 </w:t>
+            </w:r>
+            <w:proofErr w:type="gramStart"/>
+            <w:r>
+              <w:rPr>
+                <w:bCs/>
+              </w:rPr>
+              <w:t>22</w:t>
+            </w:r>
+            <w:proofErr w:type="gramEnd"/>
           </w:p>
           <w:p>
             <w:pPr>
@@ -5370,7 +5442,7 @@
           <w:noProof/>
         </w:rPr>
         <w:drawing>
-          <wp:inline distT="0" distB="0" distL="0" distR="0" wp14:anchorId="2E18616C" wp14:editId="015B3DB7">
+          <wp:inline distT="0" distB="0" distL="0" distR="0" wp14:anchorId="2E18616C" wp14:editId="12DBAE3A">
             <wp:extent cx="5558881" cy="1902807"/>
             <wp:effectExtent l="0" t="0" r="3810" b="2540"/>
             <wp:docPr id="14" name="Picture 14"/>
@@ -6231,17 +6303,8 @@
                 <w:rFonts w:ascii="Consolas" w:eastAsia="Calibri" w:hAnsi="Consolas" w:cs="Times New Roman"/>
                 <w:noProof/>
                 <w:color w:val="4F6228" w:themeColor="accent3" w:themeShade="80"/>
-                <w:lang w:val="bg-BG"/>
               </w:rPr>
             </w:pPr>
-            <w:r>
-              <w:rPr>
-                <w:rFonts w:ascii="Consolas" w:eastAsia="Calibri" w:hAnsi="Consolas" w:cs="Times New Roman"/>
-                <w:noProof/>
-                <w:color w:val="4F6228" w:themeColor="accent3" w:themeShade="80"/>
-              </w:rPr>
-              <w:t>4</w:t>
-            </w:r>
           </w:p>
           <w:p>
             <w:pPr>
@@ -6249,16 +6312,9 @@
               <w:rPr>
                 <w:rFonts w:ascii="Consolas" w:eastAsia="Calibri" w:hAnsi="Consolas" w:cs="Times New Roman"/>
                 <w:noProof/>
-                <w:lang w:val="bg-BG"/>
+                <w:color w:val="4F6228" w:themeColor="accent3" w:themeShade="80"/>
               </w:rPr>
             </w:pPr>
-            <w:r>
-              <w:rPr>
-                <w:rFonts w:ascii="Consolas" w:eastAsia="Calibri" w:hAnsi="Consolas" w:cs="Times New Roman"/>
-                <w:noProof/>
-              </w:rPr>
-              <w:t>Hummer H2</w:t>
-            </w:r>
           </w:p>
           <w:p>
             <w:pPr>
@@ -6266,6 +6322,7 @@
               <w:rPr>
                 <w:rFonts w:ascii="Consolas" w:eastAsia="Calibri" w:hAnsi="Consolas" w:cs="Times New Roman"/>
                 <w:noProof/>
+                <w:color w:val="4F6228" w:themeColor="accent3" w:themeShade="80"/>
                 <w:lang w:val="bg-BG"/>
               </w:rPr>
             </w:pPr>
@@ -6273,8 +6330,43 @@
               <w:rPr>
                 <w:rFonts w:ascii="Consolas" w:eastAsia="Calibri" w:hAnsi="Consolas" w:cs="Times New Roman"/>
                 <w:noProof/>
+                <w:color w:val="4F6228" w:themeColor="accent3" w:themeShade="80"/>
               </w:rPr>
               <w:lastRenderedPageBreak/>
+              <w:t>4</w:t>
+            </w:r>
+          </w:p>
+          <w:p>
+            <w:pPr>
+              <w:spacing w:before="0" w:after="0"/>
+              <w:rPr>
+                <w:rFonts w:ascii="Consolas" w:eastAsia="Calibri" w:hAnsi="Consolas" w:cs="Times New Roman"/>
+                <w:noProof/>
+                <w:lang w:val="bg-BG"/>
+              </w:rPr>
+            </w:pPr>
+            <w:r>
+              <w:rPr>
+                <w:rFonts w:ascii="Consolas" w:eastAsia="Calibri" w:hAnsi="Consolas" w:cs="Times New Roman"/>
+                <w:noProof/>
+              </w:rPr>
+              <w:t>Hummer H2</w:t>
+            </w:r>
+          </w:p>
+          <w:p>
+            <w:pPr>
+              <w:spacing w:before="0" w:after="0"/>
+              <w:rPr>
+                <w:rFonts w:ascii="Consolas" w:eastAsia="Calibri" w:hAnsi="Consolas" w:cs="Times New Roman"/>
+                <w:noProof/>
+                <w:lang w:val="bg-BG"/>
+              </w:rPr>
+            </w:pPr>
+            <w:r>
+              <w:rPr>
+                <w:rFonts w:ascii="Consolas" w:eastAsia="Calibri" w:hAnsi="Consolas" w:cs="Times New Roman"/>
+                <w:noProof/>
+              </w:rPr>
               <w:t>Audi</w:t>
             </w:r>
           </w:p>
@@ -6497,17 +6589,8 @@
               <w:rPr>
                 <w:rFonts w:ascii="Consolas" w:eastAsia="Calibri" w:hAnsi="Consolas" w:cs="Times New Roman"/>
                 <w:noProof/>
-                <w:lang w:val="bg-BG"/>
               </w:rPr>
             </w:pPr>
-            <w:r>
-              <w:rPr>
-                <w:rFonts w:ascii="Consolas" w:eastAsia="Calibri" w:hAnsi="Consolas" w:cs="Times New Roman"/>
-                <w:noProof/>
-              </w:rPr>
-              <w:lastRenderedPageBreak/>
-              <w:t>Hummer H2 passed!</w:t>
-            </w:r>
           </w:p>
           <w:p>
             <w:pPr>
@@ -6515,16 +6598,8 @@
               <w:rPr>
                 <w:rFonts w:ascii="Consolas" w:eastAsia="Calibri" w:hAnsi="Consolas" w:cs="Times New Roman"/>
                 <w:noProof/>
-                <w:lang w:val="bg-BG"/>
               </w:rPr>
             </w:pPr>
-            <w:r>
-              <w:rPr>
-                <w:rFonts w:ascii="Consolas" w:eastAsia="Calibri" w:hAnsi="Consolas" w:cs="Times New Roman"/>
-                <w:noProof/>
-              </w:rPr>
-              <w:t>Audi passed!</w:t>
-            </w:r>
           </w:p>
           <w:p>
             <w:pPr>
@@ -6541,6 +6616,40 @@
                 <w:noProof/>
               </w:rPr>
               <w:lastRenderedPageBreak/>
+              <w:t>Hummer H2 passed!</w:t>
+            </w:r>
+          </w:p>
+          <w:p>
+            <w:pPr>
+              <w:spacing w:before="0" w:after="0"/>
+              <w:rPr>
+                <w:rFonts w:ascii="Consolas" w:eastAsia="Calibri" w:hAnsi="Consolas" w:cs="Times New Roman"/>
+                <w:noProof/>
+                <w:lang w:val="bg-BG"/>
+              </w:rPr>
+            </w:pPr>
+            <w:r>
+              <w:rPr>
+                <w:rFonts w:ascii="Consolas" w:eastAsia="Calibri" w:hAnsi="Consolas" w:cs="Times New Roman"/>
+                <w:noProof/>
+              </w:rPr>
+              <w:t>Audi passed!</w:t>
+            </w:r>
+          </w:p>
+          <w:p>
+            <w:pPr>
+              <w:spacing w:before="0" w:after="0"/>
+              <w:rPr>
+                <w:rFonts w:ascii="Consolas" w:eastAsia="Calibri" w:hAnsi="Consolas" w:cs="Times New Roman"/>
+                <w:noProof/>
+                <w:lang w:val="bg-BG"/>
+              </w:rPr>
+            </w:pPr>
+            <w:r>
+              <w:rPr>
+                <w:rFonts w:ascii="Consolas" w:eastAsia="Calibri" w:hAnsi="Consolas" w:cs="Times New Roman"/>
+                <w:noProof/>
+              </w:rPr>
               <w:t>Lada passed!</w:t>
             </w:r>
           </w:p>
@@ -6798,13 +6907,14 @@
               <w:rPr>
                 <w:rFonts w:ascii="Consolas" w:eastAsia="Calibri" w:hAnsi="Consolas" w:cs="Times New Roman"/>
                 <w:noProof/>
-                <w:lang w:val="bg-BG"/>
+                <w:color w:val="4F6228" w:themeColor="accent3" w:themeShade="80"/>
               </w:rPr>
             </w:pPr>
             <w:r>
               <w:rPr>
                 <w:rFonts w:ascii="Consolas" w:eastAsia="Calibri" w:hAnsi="Consolas" w:cs="Times New Roman"/>
                 <w:noProof/>
+                <w:color w:val="4F6228" w:themeColor="accent3" w:themeShade="80"/>
               </w:rPr>
               <w:t>green</w:t>
             </w:r>
@@ -7190,12 +7300,21 @@
                             </w:rPr>
                             <w:t xml:space="preserve">© </w:t>
                           </w:r>
+                          <w:proofErr w:type="spellStart"/>
                           <w:r>
                             <w:rPr>
                               <w:sz w:val="17"/>
                               <w:szCs w:val="17"/>
                             </w:rPr>
-                            <w:t xml:space="preserve">SoftUni – </w:t>
+                            <w:t>SoftUni</w:t>
+                          </w:r>
+                          <w:proofErr w:type="spellEnd"/>
+                          <w:r>
+                            <w:rPr>
+                              <w:sz w:val="17"/>
+                              <w:szCs w:val="17"/>
+                            </w:rPr>
+                            <w:t xml:space="preserve"> – </w:t>
                           </w:r>
                           <w:hyperlink r:id="rId1" w:history="1">
                             <w:r>
@@ -7908,12 +8027,21 @@
                       </w:rPr>
                       <w:t xml:space="preserve">© </w:t>
                     </w:r>
+                    <w:proofErr w:type="spellStart"/>
                     <w:r>
                       <w:rPr>
                         <w:sz w:val="17"/>
                         <w:szCs w:val="17"/>
                       </w:rPr>
-                      <w:t xml:space="preserve">SoftUni – </w:t>
+                      <w:t>SoftUni</w:t>
+                    </w:r>
+                    <w:proofErr w:type="spellEnd"/>
+                    <w:r>
+                      <w:rPr>
+                        <w:sz w:val="17"/>
+                        <w:szCs w:val="17"/>
+                      </w:rPr>
+                      <w:t xml:space="preserve"> – </w:t>
                     </w:r>
                     <w:hyperlink r:id="rId21" w:history="1">
                       <w:r>
@@ -15020,6 +15148,18 @@
       <w:shd w:val="clear" w:color="auto" w:fill="E1DFDD"/>
     </w:rPr>
   </w:style>
+  <w:style w:type="character" w:styleId="UnresolvedMention">
+    <w:name w:val="Unresolved Mention"/>
+    <w:basedOn w:val="DefaultParagraphFont"/>
+    <w:uiPriority w:val="99"/>
+    <w:semiHidden/>
+    <w:unhideWhenUsed/>
+    <w:rsid w:val="00DF78BB"/>
+    <w:rPr>
+      <w:color w:val="605E5C"/>
+      <w:shd w:val="clear" w:color="auto" w:fill="E1DFDD"/>
+    </w:rPr>
+  </w:style>
 </w:styles>
 </file>
 

</xml_diff>